<commit_message>
edited slack to google chat included
</commit_message>
<xml_diff>
--- a/backend-exhibits/Slack to Google Chat Basic Plan - Basic Include.docx
+++ b/backend-exhibits/Slack to Google Chat Basic Plan - Basic Include.docx
@@ -16,7 +16,6 @@
         <w:tblCellMar>
           <w:top w:w="95" w:type="dxa"/>
           <w:left w:w="63" w:type="dxa"/>
-          <w:bottom w:w="0" w:type="dxa"/>
           <w:right w:w="54" w:type="dxa"/>
         </w:tblCellMar>
         <w:tblLook w:val="04A0" w:firstRow="1" w:lastRow="0" w:firstColumn="1" w:lastColumn="0" w:noHBand="0" w:noVBand="1"/>
@@ -43,7 +42,6 @@
           </w:tcPr>
           <w:p>
             <w:pPr>
-              <w:spacing w:after="0"/>
               <w:ind w:right="8"/>
               <w:jc w:val="center"/>
             </w:pPr>
@@ -74,7 +72,6 @@
           </w:tcPr>
           <w:p>
             <w:pPr>
-              <w:spacing w:after="0"/>
               <w:ind w:left="3"/>
             </w:pPr>
             <w:r>
@@ -98,9 +95,6 @@
             </w:tcBorders>
           </w:tcPr>
           <w:p>
-            <w:pPr>
-              <w:spacing w:after="0"/>
-            </w:pPr>
             <w:r>
               <w:rPr>
                 <w:rFonts w:ascii="Arial" w:eastAsia="Arial" w:hAnsi="Arial" w:cs="Arial"/>
@@ -126,7 +120,6 @@
           </w:tcPr>
           <w:p>
             <w:pPr>
-              <w:spacing w:after="0"/>
               <w:ind w:left="3"/>
             </w:pPr>
             <w:r>
@@ -150,9 +143,6 @@
             </w:tcBorders>
           </w:tcPr>
           <w:p>
-            <w:pPr>
-              <w:spacing w:after="0"/>
-            </w:pPr>
             <w:r>
               <w:rPr>
                 <w:rFonts w:ascii="Arial" w:eastAsia="Arial" w:hAnsi="Arial" w:cs="Arial"/>
@@ -179,7 +169,6 @@
           </w:tcPr>
           <w:p>
             <w:pPr>
-              <w:spacing w:after="0"/>
               <w:ind w:left="3"/>
             </w:pPr>
             <w:r>
@@ -203,9 +192,6 @@
             </w:tcBorders>
           </w:tcPr>
           <w:p>
-            <w:pPr>
-              <w:spacing w:after="0"/>
-            </w:pPr>
             <w:r>
               <w:rPr>
                 <w:rFonts w:ascii="Arial" w:eastAsia="Arial" w:hAnsi="Arial" w:cs="Arial"/>
@@ -232,7 +218,6 @@
           </w:tcPr>
           <w:p>
             <w:pPr>
-              <w:spacing w:after="0"/>
               <w:ind w:left="3"/>
             </w:pPr>
             <w:r>
@@ -256,9 +241,6 @@
             </w:tcBorders>
           </w:tcPr>
           <w:p>
-            <w:pPr>
-              <w:spacing w:after="0"/>
-            </w:pPr>
             <w:r>
               <w:rPr>
                 <w:rFonts w:ascii="Arial" w:eastAsia="Arial" w:hAnsi="Arial" w:cs="Arial"/>
@@ -285,7 +267,6 @@
           </w:tcPr>
           <w:p>
             <w:pPr>
-              <w:spacing w:after="0"/>
               <w:ind w:left="3"/>
             </w:pPr>
             <w:r>
@@ -316,9 +297,6 @@
             </w:tcBorders>
           </w:tcPr>
           <w:p>
-            <w:pPr>
-              <w:spacing w:after="0"/>
-            </w:pPr>
             <w:r>
               <w:rPr>
                 <w:rFonts w:ascii="Arial" w:eastAsia="Arial" w:hAnsi="Arial" w:cs="Arial"/>
@@ -345,7 +323,6 @@
           </w:tcPr>
           <w:p>
             <w:pPr>
-              <w:spacing w:after="0"/>
               <w:ind w:left="3"/>
             </w:pPr>
             <w:r>
@@ -369,9 +346,6 @@
             </w:tcBorders>
           </w:tcPr>
           <w:p>
-            <w:pPr>
-              <w:spacing w:after="0"/>
-            </w:pPr>
             <w:r>
               <w:rPr>
                 <w:rFonts w:ascii="Arial" w:eastAsia="Arial" w:hAnsi="Arial" w:cs="Arial"/>
@@ -398,7 +372,6 @@
           </w:tcPr>
           <w:p>
             <w:pPr>
-              <w:spacing w:after="0"/>
               <w:ind w:left="3"/>
             </w:pPr>
             <w:r>
@@ -422,9 +395,6 @@
             </w:tcBorders>
           </w:tcPr>
           <w:p>
-            <w:pPr>
-              <w:spacing w:after="0"/>
-            </w:pPr>
             <w:r>
               <w:rPr>
                 <w:rFonts w:ascii="Arial" w:eastAsia="Arial" w:hAnsi="Arial" w:cs="Arial"/>
@@ -451,7 +421,6 @@
           </w:tcPr>
           <w:p>
             <w:pPr>
-              <w:spacing w:after="0"/>
               <w:ind w:left="3"/>
             </w:pPr>
             <w:r>
@@ -475,9 +444,6 @@
             </w:tcBorders>
           </w:tcPr>
           <w:p>
-            <w:pPr>
-              <w:spacing w:after="0"/>
-            </w:pPr>
             <w:r>
               <w:rPr>
                 <w:rFonts w:ascii="Arial" w:eastAsia="Arial" w:hAnsi="Arial" w:cs="Arial"/>
@@ -504,7 +470,6 @@
           </w:tcPr>
           <w:p>
             <w:pPr>
-              <w:spacing w:after="0"/>
               <w:ind w:left="3"/>
             </w:pPr>
             <w:r>
@@ -529,9 +494,6 @@
             </w:tcBorders>
           </w:tcPr>
           <w:p>
-            <w:pPr>
-              <w:spacing w:after="0"/>
-            </w:pPr>
             <w:r>
               <w:rPr>
                 <w:rFonts w:ascii="Arial" w:eastAsia="Arial" w:hAnsi="Arial" w:cs="Arial"/>
@@ -558,7 +520,6 @@
           </w:tcPr>
           <w:p>
             <w:pPr>
-              <w:spacing w:after="0"/>
               <w:ind w:left="3"/>
             </w:pPr>
             <w:r>
@@ -582,9 +543,6 @@
             </w:tcBorders>
           </w:tcPr>
           <w:p>
-            <w:pPr>
-              <w:spacing w:after="0"/>
-            </w:pPr>
             <w:r>
               <w:rPr>
                 <w:rFonts w:ascii="Arial" w:eastAsia="Arial" w:hAnsi="Arial" w:cs="Arial"/>
@@ -596,692 +554,11 @@
         </w:tc>
       </w:tr>
     </w:tbl>
-    <w:p>
-      <w:pPr>
-        <w:spacing w:after="362"/>
-        <w:ind w:left="98"/>
-        <w:jc w:val="center"/>
-      </w:pPr>
-      <w:proofErr w:type="spellStart"/>
-      <w:r>
-        <w:rPr>
-          <w:rFonts w:ascii="Arial" w:eastAsia="Arial" w:hAnsi="Arial" w:cs="Arial"/>
-          <w:b/>
-          <w:sz w:val="24"/>
-        </w:rPr>
-        <w:t>CloudFuze</w:t>
-      </w:r>
-      <w:proofErr w:type="spellEnd"/>
-      <w:r>
-        <w:rPr>
-          <w:rFonts w:ascii="Arial" w:eastAsia="Arial" w:hAnsi="Arial" w:cs="Arial"/>
-          <w:b/>
-          <w:sz w:val="24"/>
-        </w:rPr>
-        <w:t xml:space="preserve"> Purchase Agreement for  </w:t>
-      </w:r>
-    </w:p>
     <w:p>
       <w:pPr>
         <w:spacing w:after="604" w:line="265" w:lineRule="auto"/>
         <w:ind w:left="-5" w:hanging="10"/>
       </w:pPr>
-      <w:r>
-        <w:rPr>
-          <w:rFonts w:ascii="Arial" w:eastAsia="Arial" w:hAnsi="Arial" w:cs="Arial"/>
-          <w:sz w:val="21"/>
-        </w:rPr>
-        <w:t xml:space="preserve">This agreement </w:t>
-      </w:r>
-      <w:proofErr w:type="gramStart"/>
-      <w:r>
-        <w:rPr>
-          <w:rFonts w:ascii="Arial" w:eastAsia="Arial" w:hAnsi="Arial" w:cs="Arial"/>
-          <w:sz w:val="21"/>
-        </w:rPr>
-        <w:t>provides  with</w:t>
-      </w:r>
-      <w:proofErr w:type="gramEnd"/>
-      <w:r>
-        <w:rPr>
-          <w:rFonts w:ascii="Arial" w:eastAsia="Arial" w:hAnsi="Arial" w:cs="Arial"/>
-          <w:sz w:val="21"/>
-        </w:rPr>
-        <w:t xml:space="preserve"> pricing for use of the </w:t>
-      </w:r>
-      <w:proofErr w:type="spellStart"/>
-      <w:r>
-        <w:rPr>
-          <w:rFonts w:ascii="Arial" w:eastAsia="Arial" w:hAnsi="Arial" w:cs="Arial"/>
-          <w:sz w:val="21"/>
-        </w:rPr>
-        <w:t>CloudFuze’s</w:t>
-      </w:r>
-      <w:proofErr w:type="spellEnd"/>
-      <w:r>
-        <w:rPr>
-          <w:rFonts w:ascii="Arial" w:eastAsia="Arial" w:hAnsi="Arial" w:cs="Arial"/>
-          <w:sz w:val="21"/>
-        </w:rPr>
-        <w:t xml:space="preserve"> X-Change Enterprise Data Migration Solution:</w:t>
-      </w:r>
-    </w:p>
-    <w:p>
-      <w:pPr>
-        <w:pBdr>
-          <w:top w:val="single" w:sz="6" w:space="0" w:color="666666"/>
-          <w:left w:val="single" w:sz="6" w:space="0" w:color="666666"/>
-          <w:bottom w:val="single" w:sz="6" w:space="0" w:color="666666"/>
-          <w:right w:val="single" w:sz="6" w:space="0" w:color="666666"/>
-        </w:pBdr>
-        <w:shd w:val="clear" w:color="auto" w:fill="93CDDC"/>
-        <w:spacing w:after="357"/>
-        <w:ind w:left="165"/>
-        <w:jc w:val="center"/>
-      </w:pPr>
-      <w:r>
-        <w:rPr>
-          <w:rFonts w:ascii="Arial" w:eastAsia="Arial" w:hAnsi="Arial" w:cs="Arial"/>
-          <w:b/>
-        </w:rPr>
-        <w:t>Cloud-Hosted SaaS Solution | Managed Migration | Dedicated Migration Manager</w:t>
-      </w:r>
-    </w:p>
-    <w:tbl>
-      <w:tblPr>
-        <w:tblStyle w:val="TableGrid"/>
-        <w:tblW w:w="10721" w:type="dxa"/>
-        <w:tblInd w:w="9" w:type="dxa"/>
-        <w:tblCellMar>
-          <w:top w:w="108" w:type="dxa"/>
-          <w:left w:w="96" w:type="dxa"/>
-          <w:bottom w:w="0" w:type="dxa"/>
-          <w:right w:w="48" w:type="dxa"/>
-        </w:tblCellMar>
-        <w:tblLook w:val="04A0" w:firstRow="1" w:lastRow="0" w:firstColumn="1" w:lastColumn="0" w:noHBand="0" w:noVBand="1"/>
-      </w:tblPr>
-      <w:tblGrid>
-        <w:gridCol w:w="2803"/>
-        <w:gridCol w:w="4455"/>
-        <w:gridCol w:w="2040"/>
-        <w:gridCol w:w="1423"/>
-      </w:tblGrid>
-      <w:tr>
-        <w:trPr>
-          <w:trHeight w:val="401"/>
-        </w:trPr>
-        <w:tc>
-          <w:tcPr>
-            <w:tcW w:w="2803" w:type="dxa"/>
-            <w:tcBorders>
-              <w:top w:val="single" w:sz="6" w:space="0" w:color="666666"/>
-              <w:left w:val="single" w:sz="6" w:space="0" w:color="666666"/>
-              <w:bottom w:val="single" w:sz="6" w:space="0" w:color="666666"/>
-              <w:right w:val="single" w:sz="6" w:space="0" w:color="666666"/>
-            </w:tcBorders>
-            <w:shd w:val="clear" w:color="auto" w:fill="A6A6A6"/>
-          </w:tcPr>
-          <w:p>
-            <w:pPr>
-              <w:spacing w:after="0"/>
-              <w:ind w:right="54"/>
-              <w:jc w:val="center"/>
-            </w:pPr>
-            <w:r>
-              <w:rPr>
-                <w:rFonts w:ascii="Arial" w:eastAsia="Arial" w:hAnsi="Arial" w:cs="Arial"/>
-                <w:b/>
-                <w:sz w:val="21"/>
-              </w:rPr>
-              <w:t>Job Requirement</w:t>
-            </w:r>
-          </w:p>
-        </w:tc>
-        <w:tc>
-          <w:tcPr>
-            <w:tcW w:w="4455" w:type="dxa"/>
-            <w:tcBorders>
-              <w:top w:val="single" w:sz="6" w:space="0" w:color="666666"/>
-              <w:left w:val="single" w:sz="6" w:space="0" w:color="666666"/>
-              <w:bottom w:val="single" w:sz="6" w:space="0" w:color="666666"/>
-              <w:right w:val="single" w:sz="6" w:space="0" w:color="666666"/>
-            </w:tcBorders>
-            <w:shd w:val="clear" w:color="auto" w:fill="A6A6A6"/>
-          </w:tcPr>
-          <w:p>
-            <w:pPr>
-              <w:spacing w:after="0"/>
-              <w:ind w:right="54"/>
-              <w:jc w:val="center"/>
-            </w:pPr>
-            <w:r>
-              <w:rPr>
-                <w:rFonts w:ascii="Arial" w:eastAsia="Arial" w:hAnsi="Arial" w:cs="Arial"/>
-                <w:b/>
-                <w:sz w:val="21"/>
-              </w:rPr>
-              <w:t>Description</w:t>
-            </w:r>
-          </w:p>
-        </w:tc>
-        <w:tc>
-          <w:tcPr>
-            <w:tcW w:w="2040" w:type="dxa"/>
-            <w:tcBorders>
-              <w:top w:val="single" w:sz="6" w:space="0" w:color="666666"/>
-              <w:left w:val="single" w:sz="6" w:space="0" w:color="666666"/>
-              <w:bottom w:val="single" w:sz="6" w:space="0" w:color="666666"/>
-              <w:right w:val="single" w:sz="6" w:space="0" w:color="666666"/>
-            </w:tcBorders>
-            <w:shd w:val="clear" w:color="auto" w:fill="A6A6A6"/>
-          </w:tcPr>
-          <w:p>
-            <w:pPr>
-              <w:spacing w:after="0"/>
-              <w:ind w:right="54"/>
-              <w:jc w:val="center"/>
-            </w:pPr>
-            <w:r>
-              <w:rPr>
-                <w:rFonts w:ascii="Arial" w:eastAsia="Arial" w:hAnsi="Arial" w:cs="Arial"/>
-                <w:b/>
-                <w:sz w:val="21"/>
-              </w:rPr>
-              <w:t>Migration Type</w:t>
-            </w:r>
-          </w:p>
-        </w:tc>
-        <w:tc>
-          <w:tcPr>
-            <w:tcW w:w="1423" w:type="dxa"/>
-            <w:tcBorders>
-              <w:top w:val="single" w:sz="6" w:space="0" w:color="666666"/>
-              <w:left w:val="single" w:sz="6" w:space="0" w:color="666666"/>
-              <w:bottom w:val="single" w:sz="6" w:space="0" w:color="666666"/>
-              <w:right w:val="single" w:sz="6" w:space="0" w:color="666666"/>
-            </w:tcBorders>
-            <w:shd w:val="clear" w:color="auto" w:fill="A6A6A6"/>
-          </w:tcPr>
-          <w:p>
-            <w:pPr>
-              <w:spacing w:after="0"/>
-              <w:ind w:left="66"/>
-            </w:pPr>
-            <w:proofErr w:type="gramStart"/>
-            <w:r>
-              <w:rPr>
-                <w:rFonts w:ascii="Arial" w:eastAsia="Arial" w:hAnsi="Arial" w:cs="Arial"/>
-                <w:b/>
-                <w:sz w:val="21"/>
-              </w:rPr>
-              <w:t>Price(</w:t>
-            </w:r>
-            <w:proofErr w:type="gramEnd"/>
-            <w:r>
-              <w:rPr>
-                <w:rFonts w:ascii="Arial" w:eastAsia="Arial" w:hAnsi="Arial" w:cs="Arial"/>
-                <w:b/>
-                <w:sz w:val="21"/>
-              </w:rPr>
-              <w:t>USD)</w:t>
-            </w:r>
-          </w:p>
-        </w:tc>
-      </w:tr>
-      <w:tr>
-        <w:trPr>
-          <w:trHeight w:val="1007"/>
-        </w:trPr>
-        <w:tc>
-          <w:tcPr>
-            <w:tcW w:w="2803" w:type="dxa"/>
-            <w:tcBorders>
-              <w:top w:val="single" w:sz="6" w:space="0" w:color="666666"/>
-              <w:left w:val="single" w:sz="6" w:space="0" w:color="666666"/>
-              <w:bottom w:val="single" w:sz="6" w:space="0" w:color="666666"/>
-              <w:right w:val="single" w:sz="6" w:space="0" w:color="666666"/>
-            </w:tcBorders>
-          </w:tcPr>
-          <w:p>
-            <w:pPr>
-              <w:spacing w:after="43"/>
-              <w:ind w:left="83"/>
-            </w:pPr>
-            <w:proofErr w:type="spellStart"/>
-            <w:r>
-              <w:rPr>
-                <w:rFonts w:ascii="Arial" w:eastAsia="Arial" w:hAnsi="Arial" w:cs="Arial"/>
-                <w:b/>
-                <w:sz w:val="19"/>
-              </w:rPr>
-              <w:t>CloudFuze</w:t>
-            </w:r>
-            <w:proofErr w:type="spellEnd"/>
-            <w:r>
-              <w:rPr>
-                <w:rFonts w:ascii="Arial" w:eastAsia="Arial" w:hAnsi="Arial" w:cs="Arial"/>
-                <w:b/>
-                <w:sz w:val="19"/>
-              </w:rPr>
-              <w:t xml:space="preserve"> X-Change Data </w:t>
-            </w:r>
-          </w:p>
-          <w:p>
-            <w:pPr>
-              <w:spacing w:after="0"/>
-              <w:ind w:right="54"/>
-              <w:jc w:val="center"/>
-            </w:pPr>
-            <w:r>
-              <w:rPr>
-                <w:rFonts w:ascii="Arial" w:eastAsia="Arial" w:hAnsi="Arial" w:cs="Arial"/>
-                <w:b/>
-                <w:sz w:val="19"/>
-              </w:rPr>
-              <w:t>Migration</w:t>
-            </w:r>
-          </w:p>
-        </w:tc>
-        <w:tc>
-          <w:tcPr>
-            <w:tcW w:w="4455" w:type="dxa"/>
-            <w:tcBorders>
-              <w:top w:val="single" w:sz="6" w:space="0" w:color="666666"/>
-              <w:left w:val="single" w:sz="6" w:space="0" w:color="666666"/>
-              <w:bottom w:val="single" w:sz="6" w:space="0" w:color="666666"/>
-              <w:right w:val="single" w:sz="6" w:space="0" w:color="666666"/>
-            </w:tcBorders>
-            <w:vAlign w:val="center"/>
-          </w:tcPr>
-          <w:p>
-            <w:pPr>
-              <w:spacing w:after="43"/>
-              <w:ind w:right="54"/>
-              <w:jc w:val="center"/>
-            </w:pPr>
-            <w:r>
-              <w:rPr>
-                <w:rFonts w:ascii="Arial" w:eastAsia="Arial" w:hAnsi="Arial" w:cs="Arial"/>
-                <w:sz w:val="19"/>
-              </w:rPr>
-              <w:t>Slack to Google Chat</w:t>
-            </w:r>
-          </w:p>
-          <w:p>
-            <w:pPr>
-              <w:spacing w:after="58"/>
-              <w:ind w:right="54"/>
-              <w:jc w:val="center"/>
-            </w:pPr>
-            <w:r>
-              <w:rPr>
-                <w:rFonts w:ascii="Arial" w:eastAsia="Arial" w:hAnsi="Arial" w:cs="Arial"/>
-                <w:sz w:val="19"/>
-              </w:rPr>
-              <w:t>-----------------------------------------------------------</w:t>
-            </w:r>
-          </w:p>
-          <w:p>
-            <w:pPr>
-              <w:spacing w:after="0"/>
-              <w:ind w:right="54"/>
-              <w:jc w:val="center"/>
-            </w:pPr>
-            <w:r>
-              <w:rPr>
-                <w:rFonts w:ascii="Arial" w:eastAsia="Arial" w:hAnsi="Arial" w:cs="Arial"/>
-                <w:b/>
-                <w:sz w:val="19"/>
-              </w:rPr>
-              <w:t>Up to 271 Users | All Channels and DMs</w:t>
-            </w:r>
-          </w:p>
-        </w:tc>
-        <w:tc>
-          <w:tcPr>
-            <w:tcW w:w="2040" w:type="dxa"/>
-            <w:tcBorders>
-              <w:top w:val="single" w:sz="6" w:space="0" w:color="666666"/>
-              <w:left w:val="single" w:sz="6" w:space="0" w:color="666666"/>
-              <w:bottom w:val="single" w:sz="6" w:space="0" w:color="666666"/>
-              <w:right w:val="single" w:sz="6" w:space="0" w:color="666666"/>
-            </w:tcBorders>
-          </w:tcPr>
-          <w:p>
-            <w:pPr>
-              <w:spacing w:after="43"/>
-              <w:ind w:left="33"/>
-            </w:pPr>
-            <w:r>
-              <w:rPr>
-                <w:rFonts w:ascii="Arial" w:eastAsia="Arial" w:hAnsi="Arial" w:cs="Arial"/>
-                <w:b/>
-                <w:sz w:val="19"/>
-              </w:rPr>
-              <w:t>Managed Migration</w:t>
-            </w:r>
-            <w:r>
-              <w:rPr>
-                <w:rFonts w:ascii="Arial" w:eastAsia="Arial" w:hAnsi="Arial" w:cs="Arial"/>
-                <w:sz w:val="19"/>
-              </w:rPr>
-              <w:t xml:space="preserve"> </w:t>
-            </w:r>
-          </w:p>
-          <w:p>
-            <w:pPr>
-              <w:spacing w:after="0"/>
-              <w:ind w:right="54"/>
-              <w:jc w:val="center"/>
-            </w:pPr>
-            <w:r>
-              <w:rPr>
-                <w:rFonts w:ascii="Arial" w:eastAsia="Arial" w:hAnsi="Arial" w:cs="Arial"/>
-                <w:sz w:val="19"/>
-              </w:rPr>
-              <w:t>One-Time</w:t>
-            </w:r>
-          </w:p>
-        </w:tc>
-        <w:tc>
-          <w:tcPr>
-            <w:tcW w:w="1423" w:type="dxa"/>
-            <w:tcBorders>
-              <w:top w:val="single" w:sz="6" w:space="0" w:color="666666"/>
-              <w:left w:val="single" w:sz="6" w:space="0" w:color="666666"/>
-              <w:bottom w:val="single" w:sz="6" w:space="0" w:color="666666"/>
-              <w:right w:val="single" w:sz="6" w:space="0" w:color="666666"/>
-            </w:tcBorders>
-          </w:tcPr>
-          <w:p>
-            <w:pPr>
-              <w:spacing w:after="0"/>
-              <w:ind w:right="50"/>
-              <w:jc w:val="center"/>
-            </w:pPr>
-            <w:r>
-              <w:rPr>
-                <w:rFonts w:ascii="Arial" w:eastAsia="Arial" w:hAnsi="Arial" w:cs="Arial"/>
-                <w:sz w:val="19"/>
-              </w:rPr>
-              <w:t>$10,840.00</w:t>
-            </w:r>
-          </w:p>
-        </w:tc>
-      </w:tr>
-      <w:tr>
-        <w:trPr>
-          <w:trHeight w:val="2190"/>
-        </w:trPr>
-        <w:tc>
-          <w:tcPr>
-            <w:tcW w:w="2803" w:type="dxa"/>
-            <w:tcBorders>
-              <w:top w:val="single" w:sz="6" w:space="0" w:color="666666"/>
-              <w:left w:val="single" w:sz="6" w:space="0" w:color="666666"/>
-              <w:bottom w:val="single" w:sz="6" w:space="0" w:color="666666"/>
-              <w:right w:val="single" w:sz="6" w:space="0" w:color="666666"/>
-            </w:tcBorders>
-          </w:tcPr>
-          <w:p>
-            <w:pPr>
-              <w:spacing w:after="0"/>
-              <w:ind w:left="40"/>
-            </w:pPr>
-            <w:r>
-              <w:rPr>
-                <w:rFonts w:ascii="Arial" w:eastAsia="Arial" w:hAnsi="Arial" w:cs="Arial"/>
-                <w:b/>
-                <w:sz w:val="19"/>
-              </w:rPr>
-              <w:lastRenderedPageBreak/>
-              <w:t>Managed Migration Service</w:t>
-            </w:r>
-          </w:p>
-        </w:tc>
-        <w:tc>
-          <w:tcPr>
-            <w:tcW w:w="4455" w:type="dxa"/>
-            <w:tcBorders>
-              <w:top w:val="single" w:sz="6" w:space="0" w:color="666666"/>
-              <w:left w:val="single" w:sz="6" w:space="0" w:color="666666"/>
-              <w:bottom w:val="single" w:sz="6" w:space="0" w:color="666666"/>
-              <w:right w:val="single" w:sz="6" w:space="0" w:color="666666"/>
-            </w:tcBorders>
-            <w:vAlign w:val="center"/>
-          </w:tcPr>
-          <w:p>
-            <w:pPr>
-              <w:spacing w:after="58"/>
-              <w:ind w:right="54"/>
-              <w:jc w:val="center"/>
-            </w:pPr>
-            <w:r>
-              <w:rPr>
-                <w:rFonts w:ascii="Arial" w:eastAsia="Arial" w:hAnsi="Arial" w:cs="Arial"/>
-                <w:sz w:val="19"/>
-              </w:rPr>
-              <w:t xml:space="preserve">Fully Managed Migration | Dedicated Project </w:t>
-            </w:r>
-          </w:p>
-          <w:p>
-            <w:pPr>
-              <w:spacing w:after="43"/>
-              <w:ind w:right="54"/>
-              <w:jc w:val="center"/>
-            </w:pPr>
-            <w:r>
-              <w:rPr>
-                <w:rFonts w:ascii="Arial" w:eastAsia="Arial" w:hAnsi="Arial" w:cs="Arial"/>
-                <w:sz w:val="19"/>
-              </w:rPr>
-              <w:t xml:space="preserve">Manager | Pre-Migration Analysis | During </w:t>
-            </w:r>
-          </w:p>
-          <w:p>
-            <w:pPr>
-              <w:spacing w:after="58"/>
-            </w:pPr>
-            <w:r>
-              <w:rPr>
-                <w:rFonts w:ascii="Arial" w:eastAsia="Arial" w:hAnsi="Arial" w:cs="Arial"/>
-                <w:sz w:val="19"/>
-              </w:rPr>
-              <w:t xml:space="preserve">Migration Consulting |Post-Migration Support and </w:t>
-            </w:r>
-          </w:p>
-          <w:p>
-            <w:pPr>
-              <w:spacing w:after="43"/>
-              <w:ind w:right="54"/>
-              <w:jc w:val="center"/>
-            </w:pPr>
-            <w:r>
-              <w:rPr>
-                <w:rFonts w:ascii="Arial" w:eastAsia="Arial" w:hAnsi="Arial" w:cs="Arial"/>
-                <w:sz w:val="19"/>
-              </w:rPr>
-              <w:t xml:space="preserve">Data Reconciliation Support | End-to End </w:t>
-            </w:r>
-          </w:p>
-          <w:p>
-            <w:pPr>
-              <w:spacing w:after="58"/>
-              <w:ind w:left="20"/>
-            </w:pPr>
-            <w:r>
-              <w:rPr>
-                <w:rFonts w:ascii="Arial" w:eastAsia="Arial" w:hAnsi="Arial" w:cs="Arial"/>
-                <w:sz w:val="19"/>
-              </w:rPr>
-              <w:t>Migration Assistance with 24*7 Premium Support</w:t>
-            </w:r>
-          </w:p>
-          <w:p>
-            <w:pPr>
-              <w:spacing w:after="43"/>
-              <w:ind w:right="54"/>
-              <w:jc w:val="center"/>
-            </w:pPr>
-            <w:r>
-              <w:rPr>
-                <w:rFonts w:ascii="Arial" w:eastAsia="Arial" w:hAnsi="Arial" w:cs="Arial"/>
-                <w:sz w:val="19"/>
-              </w:rPr>
-              <w:t>-----------------------------------------------------------</w:t>
-            </w:r>
-          </w:p>
-          <w:p>
-            <w:pPr>
-              <w:spacing w:after="0"/>
-              <w:ind w:right="54"/>
-              <w:jc w:val="center"/>
-            </w:pPr>
-            <w:r>
-              <w:rPr>
-                <w:rFonts w:ascii="Arial" w:eastAsia="Arial" w:hAnsi="Arial" w:cs="Arial"/>
-                <w:sz w:val="19"/>
-              </w:rPr>
-              <w:t xml:space="preserve"> </w:t>
-            </w:r>
-            <w:r>
-              <w:rPr>
-                <w:rFonts w:ascii="Arial" w:eastAsia="Arial" w:hAnsi="Arial" w:cs="Arial"/>
-                <w:b/>
-                <w:sz w:val="19"/>
-              </w:rPr>
-              <w:t>Valid for Two Months</w:t>
-            </w:r>
-          </w:p>
-        </w:tc>
-        <w:tc>
-          <w:tcPr>
-            <w:tcW w:w="2040" w:type="dxa"/>
-            <w:tcBorders>
-              <w:top w:val="single" w:sz="6" w:space="0" w:color="666666"/>
-              <w:left w:val="single" w:sz="6" w:space="0" w:color="666666"/>
-              <w:bottom w:val="single" w:sz="6" w:space="0" w:color="666666"/>
-              <w:right w:val="single" w:sz="6" w:space="0" w:color="666666"/>
-            </w:tcBorders>
-          </w:tcPr>
-          <w:p>
-            <w:pPr>
-              <w:spacing w:after="58"/>
-              <w:ind w:left="33"/>
-            </w:pPr>
-            <w:r>
-              <w:rPr>
-                <w:rFonts w:ascii="Arial" w:eastAsia="Arial" w:hAnsi="Arial" w:cs="Arial"/>
-                <w:b/>
-                <w:sz w:val="19"/>
-              </w:rPr>
-              <w:t>Managed Migration</w:t>
-            </w:r>
-            <w:r>
-              <w:rPr>
-                <w:rFonts w:ascii="Arial" w:eastAsia="Arial" w:hAnsi="Arial" w:cs="Arial"/>
-                <w:sz w:val="19"/>
-              </w:rPr>
-              <w:t xml:space="preserve"> </w:t>
-            </w:r>
-          </w:p>
-          <w:p>
-            <w:pPr>
-              <w:spacing w:after="0"/>
-              <w:ind w:right="54"/>
-              <w:jc w:val="center"/>
-            </w:pPr>
-            <w:r>
-              <w:rPr>
-                <w:rFonts w:ascii="Arial" w:eastAsia="Arial" w:hAnsi="Arial" w:cs="Arial"/>
-                <w:sz w:val="19"/>
-              </w:rPr>
-              <w:t>One-Time</w:t>
-            </w:r>
-          </w:p>
-        </w:tc>
-        <w:tc>
-          <w:tcPr>
-            <w:tcW w:w="1423" w:type="dxa"/>
-            <w:tcBorders>
-              <w:top w:val="single" w:sz="6" w:space="0" w:color="666666"/>
-              <w:left w:val="single" w:sz="6" w:space="0" w:color="666666"/>
-              <w:bottom w:val="single" w:sz="6" w:space="0" w:color="666666"/>
-              <w:right w:val="single" w:sz="6" w:space="0" w:color="666666"/>
-            </w:tcBorders>
-          </w:tcPr>
-          <w:p>
-            <w:pPr>
-              <w:spacing w:after="0"/>
-              <w:ind w:right="50"/>
-              <w:jc w:val="center"/>
-            </w:pPr>
-            <w:r>
-              <w:rPr>
-                <w:rFonts w:ascii="Arial" w:eastAsia="Arial" w:hAnsi="Arial" w:cs="Arial"/>
-                <w:sz w:val="19"/>
-              </w:rPr>
-              <w:t>$2,000.00</w:t>
-            </w:r>
-          </w:p>
-        </w:tc>
-      </w:tr>
-    </w:tbl>
-    <w:p>
-      <w:pPr>
-        <w:tabs>
-          <w:tab w:val="center" w:pos="7966"/>
-          <w:tab w:val="right" w:pos="10575"/>
-        </w:tabs>
-        <w:spacing w:after="517"/>
-      </w:pPr>
-      <w:r>
-        <w:tab/>
-      </w:r>
-      <w:r>
-        <w:rPr>
-          <w:rFonts w:ascii="Arial" w:eastAsia="Arial" w:hAnsi="Arial" w:cs="Arial"/>
-          <w:b/>
-        </w:rPr>
-        <w:t>Total Price</w:t>
-      </w:r>
-      <w:r>
-        <w:rPr>
-          <w:rFonts w:ascii="Arial" w:eastAsia="Arial" w:hAnsi="Arial" w:cs="Arial"/>
-          <w:b/>
-        </w:rPr>
-        <w:tab/>
-        <w:t>$12,840.00</w:t>
-      </w:r>
-    </w:p>
-    <w:p>
-      <w:pPr>
-        <w:spacing w:after="604" w:line="265" w:lineRule="auto"/>
-        <w:ind w:left="-5" w:hanging="10"/>
-      </w:pPr>
-      <w:r>
-        <w:rPr>
-          <w:rFonts w:ascii="Arial" w:eastAsia="Arial" w:hAnsi="Arial" w:cs="Arial"/>
-          <w:sz w:val="21"/>
-        </w:rPr>
-        <w:t>This quote is valid till [</w:t>
-      </w:r>
-      <w:proofErr w:type="spellStart"/>
-      <w:r>
-        <w:rPr>
-          <w:rFonts w:ascii="Arial" w:eastAsia="Arial" w:hAnsi="Arial" w:cs="Arial"/>
-          <w:sz w:val="21"/>
-        </w:rPr>
-        <w:t>Document.ExpirationDate</w:t>
-      </w:r>
-      <w:proofErr w:type="spellEnd"/>
-      <w:r>
-        <w:rPr>
-          <w:rFonts w:ascii="Arial" w:eastAsia="Arial" w:hAnsi="Arial" w:cs="Arial"/>
-          <w:sz w:val="21"/>
-        </w:rPr>
-        <w:t>]</w:t>
-      </w:r>
       <w:r>
         <w:rPr>
           <w:rFonts w:ascii="Arial" w:eastAsia="Arial" w:hAnsi="Arial" w:cs="Arial"/>

</xml_diff>